<commit_message>
Implementation of MACD, Tidied Up RSI, SO & BB
</commit_message>
<xml_diff>
--- a/Machine Learning/Classification_Model_Research.docx
+++ b/Machine Learning/Classification_Model_Research.docx
@@ -88,18 +88,7 @@
         <w:spacing w:line="360" w:lineRule="auto"/>
       </w:pPr>
       <w:r>
-        <w:t>Lastly, there will be a final c</w:t>
-      </w:r>
-      <w:r>
-        <w:tab/>
-      </w:r>
-      <w:proofErr w:type="spellStart"/>
-      <w:r>
-        <w:t>olumn</w:t>
-      </w:r>
-      <w:proofErr w:type="spellEnd"/>
-      <w:r>
-        <w:t xml:space="preserve"> name “Recommendation”, which will be used as the target variable for the classifier. This column will contain Buy/Sell signals derived for a majority vote from the other indicators.</w:t>
+        <w:t>Lastly, there will be a final column name “Recommendation”, which will be used as the target variable for the classifier. This column will contain Buy/Sell signals derived for a majority vote from the other indicators.</w:t>
       </w:r>
     </w:p>
     <w:p>

</xml_diff>